<commit_message>
BBD03 Created Main Menu, Pause Menu, and Level_01 Scenes
</commit_message>
<xml_diff>
--- a/Brick Break Down GDD.docx
+++ b/Brick Break Down GDD.docx
@@ -7,14 +7,14 @@
         <w:pStyle w:val="Title"/>
         <w:spacing w:line="240" w:lineRule="auto"/>
         <w:rPr>
-          <w:rFonts w:ascii="Impact" w:hAnsi="Impact"/>
+          <w:rFonts w:ascii="UF Silkscreen x" w:hAnsi="UF Silkscreen x"/>
           <w:sz w:val="72"/>
           <w:szCs w:val="72"/>
         </w:rPr>
       </w:pPr>
       <w:r>
         <w:rPr>
-          <w:rFonts w:ascii="Impact" w:hAnsi="Impact"/>
+          <w:rFonts w:ascii="UF Silkscreen x" w:hAnsi="UF Silkscreen x"/>
           <w:sz w:val="72"/>
           <w:szCs w:val="72"/>
         </w:rPr>
@@ -51,6 +51,8 @@
         </w:rPr>
         <w:t xml:space="preserve"> Design Document (GDD)</w:t>
       </w:r>
+      <w:bookmarkStart w:id="0" w:name="_GoBack"/>
+      <w:bookmarkEnd w:id="0"/>
     </w:p>
     <w:sdt>
       <w:sdtPr>
@@ -273,7 +275,7 @@
         </w:p>
       </w:sdtContent>
     </w:sdt>
-    <w:bookmarkStart w:id="0" w:name="_Toc489807498" w:displacedByCustomXml="prev"/>
+    <w:bookmarkStart w:id="1" w:name="_Toc489807498" w:displacedByCustomXml="prev"/>
     <w:p>
       <w:pPr>
         <w:pStyle w:val="Heading1"/>
@@ -296,7 +298,7 @@
         </w:rPr>
         <w:t>f Game</w:t>
       </w:r>
-      <w:bookmarkEnd w:id="0"/>
+      <w:bookmarkEnd w:id="1"/>
     </w:p>
     <w:p>
       <w:r>
@@ -330,8 +332,6 @@
       <w:r>
         <w:t>The player will control a bat at the bottom of the screen to bounce a ball around and break colored bricks that will take one or more hits to break. The objective is to destroy all the bricks on each level.</w:t>
       </w:r>
-      <w:bookmarkStart w:id="1" w:name="_GoBack"/>
-      <w:bookmarkEnd w:id="1"/>
     </w:p>
     <w:p>
       <w:pPr>
@@ -1665,7 +1665,10 @@
                               <w:jc w:val="center"/>
                             </w:pPr>
                             <w:r>
-                              <w:t>Start Menu</w:t>
+                              <w:t>Main</w:t>
+                            </w:r>
+                            <w:r>
+                              <w:t xml:space="preserve"> Menu</w:t>
                             </w:r>
                           </w:p>
                         </w:txbxContent>
@@ -1684,7 +1687,7 @@
           </mc:Choice>
           <mc:Fallback>
             <w:pict>
-              <v:roundrect id="Rounded Rectangle 4" o:spid="_x0000_s1034" style="position:absolute;margin-left:168pt;margin-top:13.9pt;width:130.2pt;height:77.4pt;z-index:251659264;visibility:visible;mso-wrap-style:square;mso-wrap-distance-left:9pt;mso-wrap-distance-top:0;mso-wrap-distance-right:9pt;mso-wrap-distance-bottom:0;mso-position-horizontal:absolute;mso-position-horizontal-relative:margin;mso-position-vertical:absolute;mso-position-vertical-relative:text;v-text-anchor:middle" arcsize="10923f" o:gfxdata="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" fillcolor="#5b9bd5 [3204]" strokecolor="#1f4d78 [1604]" strokeweight="1pt">
+              <v:roundrect id="Rounded Rectangle 4" o:spid="_x0000_s1033" style="position:absolute;margin-left:168pt;margin-top:13.9pt;width:130.2pt;height:77.4pt;z-index:251659264;visibility:visible;mso-wrap-style:square;mso-wrap-distance-left:9pt;mso-wrap-distance-top:0;mso-wrap-distance-right:9pt;mso-wrap-distance-bottom:0;mso-position-horizontal:absolute;mso-position-horizontal-relative:margin;mso-position-vertical:absolute;mso-position-vertical-relative:text;v-text-anchor:middle" arcsize="10923f" o:gfxdata="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" fillcolor="#5b9bd5 [3204]" strokecolor="#1f4d78 [1604]" strokeweight="1pt">
                 <v:stroke joinstyle="miter"/>
                 <v:textbox>
                   <w:txbxContent>
@@ -1693,7 +1696,10 @@
                         <w:jc w:val="center"/>
                       </w:pPr>
                       <w:r>
-                        <w:t>Start Menu</w:t>
+                        <w:t>Main</w:t>
+                      </w:r>
+                      <w:r>
+                        <w:t xml:space="preserve"> Menu</w:t>
                       </w:r>
                     </w:p>
                   </w:txbxContent>
@@ -1855,12 +1861,66 @@
       <w:bookmarkEnd w:id="4"/>
     </w:p>
     <w:p/>
-    <w:p/>
+    <w:p>
+      <w:r>
+        <w:rPr>
+          <w:noProof/>
+        </w:rPr>
+        <w:drawing>
+          <wp:inline distT="0" distB="0" distL="0" distR="0">
+            <wp:extent cx="5943600" cy="3337560"/>
+            <wp:effectExtent l="0" t="0" r="0" b="0"/>
+            <wp:docPr id="1" name="Picture 1"/>
+            <wp:cNvGraphicFramePr>
+              <a:graphicFrameLocks xmlns:a="http://schemas.openxmlformats.org/drawingml/2006/main" noChangeAspect="1"/>
+            </wp:cNvGraphicFramePr>
+            <a:graphic xmlns:a="http://schemas.openxmlformats.org/drawingml/2006/main">
+              <a:graphicData uri="http://schemas.openxmlformats.org/drawingml/2006/picture">
+                <pic:pic xmlns:pic="http://schemas.openxmlformats.org/drawingml/2006/picture">
+                  <pic:nvPicPr>
+                    <pic:cNvPr id="0" name="Picture 1"/>
+                    <pic:cNvPicPr>
+                      <a:picLocks noChangeAspect="1" noChangeArrowheads="1"/>
+                    </pic:cNvPicPr>
+                  </pic:nvPicPr>
+                  <pic:blipFill>
+                    <a:blip r:embed="rId8">
+                      <a:extLst>
+                        <a:ext uri="{28A0092B-C50C-407E-A947-70E740481C1C}">
+                          <a14:useLocalDpi xmlns:a14="http://schemas.microsoft.com/office/drawing/2010/main" val="0"/>
+                        </a:ext>
+                      </a:extLst>
+                    </a:blip>
+                    <a:srcRect/>
+                    <a:stretch>
+                      <a:fillRect/>
+                    </a:stretch>
+                  </pic:blipFill>
+                  <pic:spPr bwMode="auto">
+                    <a:xfrm>
+                      <a:off x="0" y="0"/>
+                      <a:ext cx="5943600" cy="3337560"/>
+                    </a:xfrm>
+                    <a:prstGeom prst="rect">
+                      <a:avLst/>
+                    </a:prstGeom>
+                    <a:noFill/>
+                    <a:ln>
+                      <a:noFill/>
+                    </a:ln>
+                  </pic:spPr>
+                </pic:pic>
+              </a:graphicData>
+            </a:graphic>
+          </wp:inline>
+        </w:drawing>
+      </w:r>
+    </w:p>
     <w:sectPr>
-      <w:headerReference w:type="default" r:id="rId8"/>
-      <w:footerReference w:type="default" r:id="rId9"/>
-      <w:headerReference w:type="first" r:id="rId10"/>
-      <w:footerReference w:type="first" r:id="rId11"/>
+      <w:headerReference w:type="default" r:id="rId9"/>
+      <w:footerReference w:type="default" r:id="rId10"/>
+      <w:headerReference w:type="first" r:id="rId11"/>
+      <w:footerReference w:type="first" r:id="rId12"/>
       <w:pgSz w:w="12240" w:h="15840"/>
       <w:pgMar w:top="1440" w:right="1440" w:bottom="1440" w:left="1440" w:header="864" w:footer="432" w:gutter="0"/>
       <w:pgNumType w:start="1"/>
@@ -4436,7 +4496,7 @@
 </file>
 
 <file path=customXml/itemProps1.xml><?xml version="1.0" encoding="utf-8"?>
-<ds:datastoreItem xmlns:ds="http://schemas.openxmlformats.org/officeDocument/2006/customXml" ds:itemID="{8BD2E758-63A6-4404-BBE1-357CBDB00EC5}">
+<ds:datastoreItem xmlns:ds="http://schemas.openxmlformats.org/officeDocument/2006/customXml" ds:itemID="{5EB22D4F-E941-4124-B6BA-516E1ED1ADC3}">
   <ds:schemaRefs>
     <ds:schemaRef ds:uri="http://schemas.openxmlformats.org/officeDocument/2006/bibliography"/>
   </ds:schemaRefs>

</xml_diff>

<commit_message>
BBD15 Added cracked bricks, sprite change when hit, and project clean up
</commit_message>
<xml_diff>
--- a/Brick Break Down GDD.docx
+++ b/Brick Break Down GDD.docx
@@ -51,8 +51,27 @@
         </w:rPr>
         <w:t xml:space="preserve"> Design Document (GDD)</w:t>
       </w:r>
-      <w:bookmarkStart w:id="0" w:name="_GoBack"/>
-      <w:bookmarkEnd w:id="0"/>
+    </w:p>
+    <w:p>
+      <w:pPr>
+        <w:rPr>
+          <w:rFonts w:asciiTheme="minorHAnsi" w:eastAsia="Trebuchet MS" w:hAnsiTheme="minorHAnsi" w:cstheme="minorHAnsi"/>
+          <w:i/>
+          <w:color w:val="666666"/>
+          <w:sz w:val="24"/>
+          <w:szCs w:val="24"/>
+        </w:rPr>
+      </w:pPr>
+      <w:r>
+        <w:rPr>
+          <w:rFonts w:asciiTheme="minorHAnsi" w:eastAsia="Trebuchet MS" w:hAnsiTheme="minorHAnsi" w:cstheme="minorHAnsi"/>
+          <w:i/>
+          <w:color w:val="666666"/>
+          <w:sz w:val="24"/>
+          <w:szCs w:val="24"/>
+        </w:rPr>
+        <w:t>Written by Geoff Goeres-Hill</w:t>
+      </w:r>
     </w:p>
     <w:sdt>
       <w:sdtPr>
@@ -79,6 +98,7 @@
         <w:p>
           <w:pPr>
             <w:pStyle w:val="TOCHeading"/>
+            <w:spacing w:before="0"/>
             <w:rPr>
               <w:b/>
               <w:sz w:val="40"/>
@@ -275,10 +295,11 @@
         </w:p>
       </w:sdtContent>
     </w:sdt>
-    <w:bookmarkStart w:id="1" w:name="_Toc489807498" w:displacedByCustomXml="prev"/>
+    <w:bookmarkStart w:id="0" w:name="_Toc489807498" w:displacedByCustomXml="prev"/>
     <w:p>
       <w:pPr>
         <w:pStyle w:val="Heading1"/>
+        <w:spacing w:before="360"/>
         <w:rPr>
           <w:b/>
           <w:u w:val="single"/>
@@ -298,7 +319,7 @@
         </w:rPr>
         <w:t>f Game</w:t>
       </w:r>
-      <w:bookmarkEnd w:id="1"/>
+      <w:bookmarkEnd w:id="0"/>
     </w:p>
     <w:p>
       <w:r>
@@ -336,12 +357,13 @@
     <w:p>
       <w:pPr>
         <w:pStyle w:val="Heading1"/>
+        <w:spacing w:before="360"/>
         <w:rPr>
           <w:b/>
           <w:u w:val="single"/>
         </w:rPr>
       </w:pPr>
-      <w:bookmarkStart w:id="2" w:name="_Toc489807499"/>
+      <w:bookmarkStart w:id="1" w:name="_Toc489807499"/>
       <w:r>
         <w:rPr>
           <w:b/>
@@ -349,8 +371,8 @@
         </w:rPr>
         <w:t>S</w:t>
       </w:r>
-      <w:bookmarkStart w:id="3" w:name="_Toc489807500"/>
-      <w:bookmarkEnd w:id="2"/>
+      <w:bookmarkStart w:id="2" w:name="_Toc489807500"/>
+      <w:bookmarkEnd w:id="1"/>
       <w:r>
         <w:rPr>
           <w:b/>
@@ -1719,8 +1741,8 @@
           <w:u w:val="single"/>
         </w:rPr>
       </w:pPr>
-      <w:bookmarkStart w:id="4" w:name="_Toc489807501"/>
-      <w:bookmarkEnd w:id="3"/>
+      <w:bookmarkStart w:id="3" w:name="_Toc489807501"/>
+      <w:bookmarkEnd w:id="2"/>
     </w:p>
     <w:p/>
     <w:p/>
@@ -1858,7 +1880,7 @@
         </w:rPr>
         <w:t>Screen Mockups</w:t>
       </w:r>
-      <w:bookmarkEnd w:id="4"/>
+      <w:bookmarkEnd w:id="3"/>
     </w:p>
     <w:p/>
     <w:p>
@@ -1916,11 +1938,68 @@
         </w:drawing>
       </w:r>
     </w:p>
+    <w:p>
+      <w:r>
+        <w:rPr>
+          <w:noProof/>
+        </w:rPr>
+        <w:drawing>
+          <wp:inline distT="0" distB="0" distL="0" distR="0">
+            <wp:extent cx="5935980" cy="3345180"/>
+            <wp:effectExtent l="0" t="0" r="7620" b="7620"/>
+            <wp:docPr id="2" name="Picture 2"/>
+            <wp:cNvGraphicFramePr>
+              <a:graphicFrameLocks xmlns:a="http://schemas.openxmlformats.org/drawingml/2006/main" noChangeAspect="1"/>
+            </wp:cNvGraphicFramePr>
+            <a:graphic xmlns:a="http://schemas.openxmlformats.org/drawingml/2006/main">
+              <a:graphicData uri="http://schemas.openxmlformats.org/drawingml/2006/picture">
+                <pic:pic xmlns:pic="http://schemas.openxmlformats.org/drawingml/2006/picture">
+                  <pic:nvPicPr>
+                    <pic:cNvPr id="0" name="Picture 1"/>
+                    <pic:cNvPicPr>
+                      <a:picLocks noChangeAspect="1" noChangeArrowheads="1"/>
+                    </pic:cNvPicPr>
+                  </pic:nvPicPr>
+                  <pic:blipFill>
+                    <a:blip r:embed="rId9">
+                      <a:extLst>
+                        <a:ext uri="{28A0092B-C50C-407E-A947-70E740481C1C}">
+                          <a14:useLocalDpi xmlns:a14="http://schemas.microsoft.com/office/drawing/2010/main" val="0"/>
+                        </a:ext>
+                      </a:extLst>
+                    </a:blip>
+                    <a:srcRect/>
+                    <a:stretch>
+                      <a:fillRect/>
+                    </a:stretch>
+                  </pic:blipFill>
+                  <pic:spPr bwMode="auto">
+                    <a:xfrm>
+                      <a:off x="0" y="0"/>
+                      <a:ext cx="5935980" cy="3345180"/>
+                    </a:xfrm>
+                    <a:prstGeom prst="rect">
+                      <a:avLst/>
+                    </a:prstGeom>
+                    <a:noFill/>
+                    <a:ln>
+                      <a:noFill/>
+                    </a:ln>
+                  </pic:spPr>
+                </pic:pic>
+              </a:graphicData>
+            </a:graphic>
+          </wp:inline>
+        </w:drawing>
+      </w:r>
+      <w:bookmarkStart w:id="4" w:name="_GoBack"/>
+      <w:bookmarkEnd w:id="4"/>
+    </w:p>
     <w:sectPr>
-      <w:headerReference w:type="default" r:id="rId9"/>
-      <w:footerReference w:type="default" r:id="rId10"/>
-      <w:headerReference w:type="first" r:id="rId11"/>
-      <w:footerReference w:type="first" r:id="rId12"/>
+      <w:headerReference w:type="default" r:id="rId10"/>
+      <w:footerReference w:type="default" r:id="rId11"/>
+      <w:headerReference w:type="first" r:id="rId12"/>
+      <w:footerReference w:type="first" r:id="rId13"/>
       <w:pgSz w:w="12240" w:h="15840"/>
       <w:pgMar w:top="1440" w:right="1440" w:bottom="1440" w:left="1440" w:header="864" w:footer="432" w:gutter="0"/>
       <w:pgNumType w:start="1"/>
@@ -4496,7 +4575,7 @@
 </file>
 
 <file path=customXml/itemProps1.xml><?xml version="1.0" encoding="utf-8"?>
-<ds:datastoreItem xmlns:ds="http://schemas.openxmlformats.org/officeDocument/2006/customXml" ds:itemID="{5EB22D4F-E941-4124-B6BA-516E1ED1ADC3}">
+<ds:datastoreItem xmlns:ds="http://schemas.openxmlformats.org/officeDocument/2006/customXml" ds:itemID="{D66ADC22-EA08-4480-908E-5C21461BA34D}">
   <ds:schemaRefs>
     <ds:schemaRef ds:uri="http://schemas.openxmlformats.org/officeDocument/2006/bibliography"/>
   </ds:schemaRefs>

</xml_diff>